<commit_message>
Update text placement on immunization report documents AB#16300
</commit_message>
<xml_diff>
--- a/Apps/GatewayApi/src/Assets/Templates/ImmunizationRecommendationReport.docx
+++ b/Apps/GatewayApi/src/Assets/Templates/ImmunizationRecommendationReport.docx
@@ -7,7 +7,7 @@
         <w:pStyle w:val="Heading1"/>
         <w:spacing w:before="0"/>
         <w:rPr>
-          <w:rFonts w:ascii="Myriad-Pro, Calibri, Arial" w:hAnsi="Myriad-Pro, Calibri, Arial" w:hint="eastAsia"/>
+          <w:rFonts w:ascii="Myriad-Pro, Calibri, Arial" w:hAnsi="Myriad-Pro, Calibri, Arial"/>
         </w:rPr>
       </w:pPr>
       <w:r>
@@ -16,72 +16,6 @@
         </w:rPr>
         <w:t>Recommended Immunizations</w:t>
       </w:r>
-    </w:p>
-    <w:p>
-      <w:pPr>
-        <w:rPr>
-          <w:color w:val="auto"/>
-        </w:rPr>
-      </w:pPr>
-      <w:r>
-        <w:rPr>
-          <w:color w:val="auto"/>
-        </w:rPr>
-        <w:t>Health Gateway shows immunizations from public health clinics and pharmacies in B.C. If you got vaccinated at a pharmacy, try searching your medications, too.</w:t>
-      </w:r>
-    </w:p>
-    <w:p>
-      <w:pPr>
-        <w:rPr>
-          <w:color w:val="auto"/>
-        </w:rPr>
-      </w:pPr>
-    </w:p>
-    <w:p>
-      <w:pPr>
-        <w:rPr>
-          <w:color w:val="auto"/>
-        </w:rPr>
-      </w:pPr>
-      <w:r>
-        <w:rPr>
-          <w:color w:val="auto"/>
-        </w:rPr>
-        <w:t xml:space="preserve">You can add or update immunizations </w:t>
-      </w:r>
-      <w:r>
-        <w:rPr>
-          <w:color w:val="auto"/>
-        </w:rPr>
-        <w:t>by visiting</w:t>
-      </w:r>
-      <w:r>
-        <w:rPr>
-          <w:color w:val="auto"/>
-        </w:rPr>
-        <w:t xml:space="preserve"> </w:t>
-      </w:r>
-      <w:hyperlink r:id="rId7" w:history="1">
-        <w:r>
-          <w:rPr>
-            <w:rStyle w:val="Hyperlink"/>
-          </w:rPr>
-          <w:t>immunizationrecord.gov.bc.ca</w:t>
-        </w:r>
-      </w:hyperlink>
-      <w:r>
-        <w:rPr>
-          <w:color w:val="auto"/>
-        </w:rPr>
-        <w:t>.</w:t>
-      </w:r>
-    </w:p>
-    <w:p>
-      <w:pPr>
-        <w:rPr>
-          <w:color w:val="auto"/>
-        </w:rPr>
-      </w:pPr>
     </w:p>
     <w:tbl>
       <w:tblPr>
@@ -586,6 +520,9 @@
     <w:p>
       <w:pPr>
         <w:pStyle w:val="Heading1"/>
+        <w:rPr>
+          <w:rFonts w:ascii="Myriad-Pro, Calibri, Arial" w:hAnsi="Myriad-Pro, Calibri, Arial"/>
+        </w:rPr>
       </w:pPr>
       <w:r>
         <w:rPr>
@@ -594,6 +531,66 @@
         <w:t>Immunization History</w:t>
       </w:r>
     </w:p>
+    <w:p>
+      <w:pPr>
+        <w:rPr>
+          <w:color w:val="auto"/>
+        </w:rPr>
+      </w:pPr>
+      <w:r>
+        <w:rPr>
+          <w:color w:val="auto"/>
+        </w:rPr>
+        <w:t>Health Gateway shows immunizations from public health clinics and pharmacies in B.C. If you got vaccinated at a pharmacy, try searching your medications, too.</w:t>
+      </w:r>
+    </w:p>
+    <w:p>
+      <w:pPr>
+        <w:rPr>
+          <w:color w:val="auto"/>
+        </w:rPr>
+      </w:pPr>
+    </w:p>
+    <w:p>
+      <w:pPr>
+        <w:rPr>
+          <w:color w:val="auto"/>
+        </w:rPr>
+      </w:pPr>
+      <w:r>
+        <w:rPr>
+          <w:color w:val="auto"/>
+        </w:rPr>
+        <w:t xml:space="preserve">You can add or update immunizations </w:t>
+      </w:r>
+      <w:r>
+        <w:rPr>
+          <w:color w:val="auto"/>
+        </w:rPr>
+        <w:t>by visiting</w:t>
+      </w:r>
+      <w:r>
+        <w:rPr>
+          <w:color w:val="auto"/>
+        </w:rPr>
+        <w:t xml:space="preserve"> </w:t>
+      </w:r>
+      <w:hyperlink r:id="rId7" w:history="1">
+        <w:r>
+          <w:rPr>
+            <w:rStyle w:val="Hyperlink"/>
+          </w:rPr>
+          <w:t>immunizationrecord.gov.bc.ca</w:t>
+        </w:r>
+      </w:hyperlink>
+      <w:r>
+        <w:rPr>
+          <w:color w:val="auto"/>
+        </w:rPr>
+        <w:t>.</w:t>
+      </w:r>
+    </w:p>
+    <w:p/>
     <w:tbl>
       <w:tblPr>
         <w:tblStyle w:val="HealthGatewayExportTable"/>
@@ -3183,7 +3180,7 @@
   <w:style w:type="paragraph" w:default="1" w:styleId="Normal">
     <w:name w:val="Normal"/>
     <w:qFormat/>
-    <w:rsid w:val="00D7009B"/>
+    <w:rsid w:val="00293BC0"/>
     <w:pPr>
       <w:tabs>
         <w:tab w:val="center" w:pos="4680"/>

</xml_diff>

<commit_message>
Update text placement on immunization report documents AB#16300 (#5724)
</commit_message>
<xml_diff>
--- a/Apps/GatewayApi/src/Assets/Templates/ImmunizationRecommendationReport.docx
+++ b/Apps/GatewayApi/src/Assets/Templates/ImmunizationRecommendationReport.docx
@@ -7,7 +7,7 @@
         <w:pStyle w:val="Heading1"/>
         <w:spacing w:before="0"/>
         <w:rPr>
-          <w:rFonts w:ascii="Myriad-Pro, Calibri, Arial" w:hAnsi="Myriad-Pro, Calibri, Arial" w:hint="eastAsia"/>
+          <w:rFonts w:ascii="Myriad-Pro, Calibri, Arial" w:hAnsi="Myriad-Pro, Calibri, Arial"/>
         </w:rPr>
       </w:pPr>
       <w:r>
@@ -16,72 +16,6 @@
         </w:rPr>
         <w:t>Recommended Immunizations</w:t>
       </w:r>
-    </w:p>
-    <w:p>
-      <w:pPr>
-        <w:rPr>
-          <w:color w:val="auto"/>
-        </w:rPr>
-      </w:pPr>
-      <w:r>
-        <w:rPr>
-          <w:color w:val="auto"/>
-        </w:rPr>
-        <w:t>Health Gateway shows immunizations from public health clinics and pharmacies in B.C. If you got vaccinated at a pharmacy, try searching your medications, too.</w:t>
-      </w:r>
-    </w:p>
-    <w:p>
-      <w:pPr>
-        <w:rPr>
-          <w:color w:val="auto"/>
-        </w:rPr>
-      </w:pPr>
-    </w:p>
-    <w:p>
-      <w:pPr>
-        <w:rPr>
-          <w:color w:val="auto"/>
-        </w:rPr>
-      </w:pPr>
-      <w:r>
-        <w:rPr>
-          <w:color w:val="auto"/>
-        </w:rPr>
-        <w:t xml:space="preserve">You can add or update immunizations </w:t>
-      </w:r>
-      <w:r>
-        <w:rPr>
-          <w:color w:val="auto"/>
-        </w:rPr>
-        <w:t>by visiting</w:t>
-      </w:r>
-      <w:r>
-        <w:rPr>
-          <w:color w:val="auto"/>
-        </w:rPr>
-        <w:t xml:space="preserve"> </w:t>
-      </w:r>
-      <w:hyperlink r:id="rId7" w:history="1">
-        <w:r>
-          <w:rPr>
-            <w:rStyle w:val="Hyperlink"/>
-          </w:rPr>
-          <w:t>immunizationrecord.gov.bc.ca</w:t>
-        </w:r>
-      </w:hyperlink>
-      <w:r>
-        <w:rPr>
-          <w:color w:val="auto"/>
-        </w:rPr>
-        <w:t>.</w:t>
-      </w:r>
-    </w:p>
-    <w:p>
-      <w:pPr>
-        <w:rPr>
-          <w:color w:val="auto"/>
-        </w:rPr>
-      </w:pPr>
     </w:p>
     <w:tbl>
       <w:tblPr>
@@ -586,6 +520,9 @@
     <w:p>
       <w:pPr>
         <w:pStyle w:val="Heading1"/>
+        <w:rPr>
+          <w:rFonts w:ascii="Myriad-Pro, Calibri, Arial" w:hAnsi="Myriad-Pro, Calibri, Arial"/>
+        </w:rPr>
       </w:pPr>
       <w:r>
         <w:rPr>
@@ -594,6 +531,66 @@
         <w:t>Immunization History</w:t>
       </w:r>
     </w:p>
+    <w:p>
+      <w:pPr>
+        <w:rPr>
+          <w:color w:val="auto"/>
+        </w:rPr>
+      </w:pPr>
+      <w:r>
+        <w:rPr>
+          <w:color w:val="auto"/>
+        </w:rPr>
+        <w:t>Health Gateway shows immunizations from public health clinics and pharmacies in B.C. If you got vaccinated at a pharmacy, try searching your medications, too.</w:t>
+      </w:r>
+    </w:p>
+    <w:p>
+      <w:pPr>
+        <w:rPr>
+          <w:color w:val="auto"/>
+        </w:rPr>
+      </w:pPr>
+    </w:p>
+    <w:p>
+      <w:pPr>
+        <w:rPr>
+          <w:color w:val="auto"/>
+        </w:rPr>
+      </w:pPr>
+      <w:r>
+        <w:rPr>
+          <w:color w:val="auto"/>
+        </w:rPr>
+        <w:t xml:space="preserve">You can add or update immunizations </w:t>
+      </w:r>
+      <w:r>
+        <w:rPr>
+          <w:color w:val="auto"/>
+        </w:rPr>
+        <w:t>by visiting</w:t>
+      </w:r>
+      <w:r>
+        <w:rPr>
+          <w:color w:val="auto"/>
+        </w:rPr>
+        <w:t xml:space="preserve"> </w:t>
+      </w:r>
+      <w:hyperlink r:id="rId7" w:history="1">
+        <w:r>
+          <w:rPr>
+            <w:rStyle w:val="Hyperlink"/>
+          </w:rPr>
+          <w:t>immunizationrecord.gov.bc.ca</w:t>
+        </w:r>
+      </w:hyperlink>
+      <w:r>
+        <w:rPr>
+          <w:color w:val="auto"/>
+        </w:rPr>
+        <w:t>.</w:t>
+      </w:r>
+    </w:p>
+    <w:p/>
     <w:tbl>
       <w:tblPr>
         <w:tblStyle w:val="HealthGatewayExportTable"/>
@@ -3183,7 +3180,7 @@
   <w:style w:type="paragraph" w:default="1" w:styleId="Normal">
     <w:name w:val="Normal"/>
     <w:qFormat/>
-    <w:rsid w:val="00D7009B"/>
+    <w:rsid w:val="00293BC0"/>
     <w:pPr>
       <w:tabs>
         <w:tab w:val="center" w:pos="4680"/>

</xml_diff>

<commit_message>
Remove grey banding in immunization reports for AB#16822.
</commit_message>
<xml_diff>
--- a/Apps/GatewayApi/src/Assets/Templates/ImmunizationRecommendationReport.docx
+++ b/Apps/GatewayApi/src/Assets/Templates/ImmunizationRecommendationReport.docx
@@ -1,13 +1,13 @@
 
 <file path=word/document.xml><?xml version="1.0" encoding="utf-8"?>
-<w:document xmlns:wpc="http://schemas.microsoft.com/office/word/2010/wordprocessingCanvas" xmlns:cx="http://schemas.microsoft.com/office/drawing/2014/chartex" xmlns:cx1="http://schemas.microsoft.com/office/drawing/2015/9/8/chartex" xmlns:cx2="http://schemas.microsoft.com/office/drawing/2015/10/21/chartex" xmlns:cx3="http://schemas.microsoft.com/office/drawing/2016/5/9/chartex" xmlns:cx4="http://schemas.microsoft.com/office/drawing/2016/5/10/chartex" xmlns:cx5="http://schemas.microsoft.com/office/drawing/2016/5/11/chartex" xmlns:cx6="http://schemas.microsoft.com/office/drawing/2016/5/12/chartex" xmlns:cx7="http://schemas.microsoft.com/office/drawing/2016/5/13/chartex" xmlns:cx8="http://schemas.microsoft.com/office/drawing/2016/5/14/chartex" xmlns:mc="http://schemas.openxmlformats.org/markup-compatibility/2006" xmlns:aink="http://schemas.microsoft.com/office/drawing/2016/ink" xmlns:am3d="http://schemas.microsoft.com/office/drawing/2017/model3d" xmlns:o="urn:schemas-microsoft-com:office:office" xmlns:oel="http://schemas.microsoft.com/office/2019/extlst" xmlns:r="http://schemas.openxmlformats.org/officeDocument/2006/relationships" xmlns:m="http://schemas.openxmlformats.org/officeDocument/2006/math" xmlns:v="urn:schemas-microsoft-com:vml" xmlns:wp14="http://schemas.microsoft.com/office/word/2010/wordprocessingDrawing" xmlns:wp="http://schemas.openxmlformats.org/drawingml/2006/wordprocessingDrawing" xmlns:w10="urn:schemas-microsoft-com:office:word" xmlns:w="http://schemas.openxmlformats.org/wordprocessingml/2006/main" xmlns:w14="http://schemas.microsoft.com/office/word/2010/wordml" xmlns:w15="http://schemas.microsoft.com/office/word/2012/wordml" xmlns:w16cex="http://schemas.microsoft.com/office/word/2018/wordml/cex" xmlns:w16cid="http://schemas.microsoft.com/office/word/2016/wordml/cid" xmlns:w16="http://schemas.microsoft.com/office/word/2018/wordml" xmlns:w16sdtdh="http://schemas.microsoft.com/office/word/2020/wordml/sdtdatahash" xmlns:w16se="http://schemas.microsoft.com/office/word/2015/wordml/symex" xmlns:wpg="http://schemas.microsoft.com/office/word/2010/wordprocessingGroup" xmlns:wpi="http://schemas.microsoft.com/office/word/2010/wordprocessingInk" xmlns:wne="http://schemas.microsoft.com/office/word/2006/wordml" xmlns:wps="http://schemas.microsoft.com/office/word/2010/wordprocessingShape" mc:Ignorable="w14 w15 w16se w16cid w16 w16cex w16sdtdh wp14">
+<w:document xmlns:wpc="http://schemas.microsoft.com/office/word/2010/wordprocessingCanvas" xmlns:cx="http://schemas.microsoft.com/office/drawing/2014/chartex" xmlns:cx1="http://schemas.microsoft.com/office/drawing/2015/9/8/chartex" xmlns:cx2="http://schemas.microsoft.com/office/drawing/2015/10/21/chartex" xmlns:cx3="http://schemas.microsoft.com/office/drawing/2016/5/9/chartex" xmlns:cx4="http://schemas.microsoft.com/office/drawing/2016/5/10/chartex" xmlns:cx5="http://schemas.microsoft.com/office/drawing/2016/5/11/chartex" xmlns:cx6="http://schemas.microsoft.com/office/drawing/2016/5/12/chartex" xmlns:cx7="http://schemas.microsoft.com/office/drawing/2016/5/13/chartex" xmlns:cx8="http://schemas.microsoft.com/office/drawing/2016/5/14/chartex" xmlns:mc="http://schemas.openxmlformats.org/markup-compatibility/2006" xmlns:aink="http://schemas.microsoft.com/office/drawing/2016/ink" xmlns:am3d="http://schemas.microsoft.com/office/drawing/2017/model3d" xmlns:o="urn:schemas-microsoft-com:office:office" xmlns:oel="http://schemas.microsoft.com/office/2019/extlst" xmlns:r="http://schemas.openxmlformats.org/officeDocument/2006/relationships" xmlns:m="http://schemas.openxmlformats.org/officeDocument/2006/math" xmlns:v="urn:schemas-microsoft-com:vml" xmlns:wp14="http://schemas.microsoft.com/office/word/2010/wordprocessingDrawing" xmlns:wp="http://schemas.openxmlformats.org/drawingml/2006/wordprocessingDrawing" xmlns:w10="urn:schemas-microsoft-com:office:word" xmlns:w="http://schemas.openxmlformats.org/wordprocessingml/2006/main" xmlns:w14="http://schemas.microsoft.com/office/word/2010/wordml" xmlns:w15="http://schemas.microsoft.com/office/word/2012/wordml" xmlns:w16cex="http://schemas.microsoft.com/office/word/2018/wordml/cex" xmlns:w16cid="http://schemas.microsoft.com/office/word/2016/wordml/cid" xmlns:w16="http://schemas.microsoft.com/office/word/2018/wordml" xmlns:w16du="http://schemas.microsoft.com/office/word/2023/wordml/word16du" xmlns:w16sdtdh="http://schemas.microsoft.com/office/word/2020/wordml/sdtdatahash" xmlns:w16se="http://schemas.microsoft.com/office/word/2015/wordml/symex" xmlns:wpg="http://schemas.microsoft.com/office/word/2010/wordprocessingGroup" xmlns:wpi="http://schemas.microsoft.com/office/word/2010/wordprocessingInk" xmlns:wne="http://schemas.microsoft.com/office/word/2006/wordml" xmlns:wps="http://schemas.microsoft.com/office/word/2010/wordprocessingShape" mc:Ignorable="w14 w15 w16se w16cid w16 w16cex w16sdtdh w16du wp14">
   <w:body>
     <w:p>
       <w:pPr>
         <w:pStyle w:val="Heading1"/>
         <w:spacing w:before="0"/>
         <w:rPr>
-          <w:rFonts w:ascii="Myriad-Pro, Calibri, Arial" w:hAnsi="Myriad-Pro, Calibri, Arial"/>
+          <w:rFonts w:ascii="Myriad-Pro, Calibri, Arial" w:hAnsi="Myriad-Pro, Calibri, Arial" w:hint="eastAsia"/>
         </w:rPr>
       </w:pPr>
       <w:r>
@@ -21,7 +21,7 @@
       <w:tblPr>
         <w:tblStyle w:val="HealthGatewayExportTable"/>
         <w:tblW w:w="5000" w:type="pct"/>
-        <w:tblLook w:val="04A0" w:firstRow="1" w:lastRow="0" w:firstColumn="1" w:lastColumn="0" w:noHBand="0" w:noVBand="1"/>
+        <w:tblLook w:val="06A0" w:firstRow="1" w:lastRow="0" w:firstColumn="1" w:lastColumn="0" w:noHBand="1" w:noVBand="1"/>
       </w:tblPr>
       <w:tblGrid>
         <w:gridCol w:w="5955"/>
@@ -126,7 +126,6 @@
       </w:tr>
       <w:tr>
         <w:trPr>
-          <w:cnfStyle w:val="000000100000" w:firstRow="0" w:lastRow="0" w:firstColumn="0" w:lastColumn="0" w:oddVBand="0" w:evenVBand="0" w:oddHBand="1" w:evenHBand="0" w:firstRowFirstColumn="0" w:firstRowLastColumn="0" w:lastRowFirstColumn="0" w:lastRowLastColumn="0"/>
           <w:cantSplit/>
           <w:trHeight w:val="543"/>
         </w:trPr>
@@ -521,7 +520,7 @@
       <w:pPr>
         <w:pStyle w:val="Heading1"/>
         <w:rPr>
-          <w:rFonts w:ascii="Myriad-Pro, Calibri, Arial" w:hAnsi="Myriad-Pro, Calibri, Arial"/>
+          <w:rFonts w:ascii="Myriad-Pro, Calibri, Arial" w:hAnsi="Myriad-Pro, Calibri, Arial" w:hint="eastAsia"/>
         </w:rPr>
       </w:pPr>
       <w:r>
@@ -595,7 +594,7 @@
       <w:tblPr>
         <w:tblStyle w:val="HealthGatewayExportTable"/>
         <w:tblW w:w="5000" w:type="pct"/>
-        <w:tblLook w:val="04A0" w:firstRow="1" w:lastRow="0" w:firstColumn="1" w:lastColumn="0" w:noHBand="0" w:noVBand="1"/>
+        <w:tblLook w:val="06A0" w:firstRow="1" w:lastRow="0" w:firstColumn="1" w:lastColumn="0" w:noHBand="1" w:noVBand="1"/>
       </w:tblPr>
       <w:tblGrid>
         <w:gridCol w:w="1203"/>
@@ -805,7 +804,6 @@
       </w:tr>
       <w:tr>
         <w:trPr>
-          <w:cnfStyle w:val="000000100000" w:firstRow="0" w:lastRow="0" w:firstColumn="0" w:lastColumn="0" w:oddVBand="0" w:evenVBand="0" w:oddHBand="1" w:evenHBand="0" w:firstRowFirstColumn="0" w:firstRowLastColumn="0" w:lastRowFirstColumn="0" w:lastRowLastColumn="0"/>
           <w:cantSplit/>
           <w:trHeight w:val="543"/>
         </w:trPr>
@@ -2088,7 +2086,7 @@
 </file>
 
 <file path=word/endnotes.xml><?xml version="1.0" encoding="utf-8"?>
-<w:endnotes xmlns:wpc="http://schemas.microsoft.com/office/word/2010/wordprocessingCanvas" xmlns:cx="http://schemas.microsoft.com/office/drawing/2014/chartex" xmlns:cx1="http://schemas.microsoft.com/office/drawing/2015/9/8/chartex" xmlns:cx2="http://schemas.microsoft.com/office/drawing/2015/10/21/chartex" xmlns:cx3="http://schemas.microsoft.com/office/drawing/2016/5/9/chartex" xmlns:cx4="http://schemas.microsoft.com/office/drawing/2016/5/10/chartex" xmlns:cx5="http://schemas.microsoft.com/office/drawing/2016/5/11/chartex" xmlns:cx6="http://schemas.microsoft.com/office/drawing/2016/5/12/chartex" xmlns:cx7="http://schemas.microsoft.com/office/drawing/2016/5/13/chartex" xmlns:cx8="http://schemas.microsoft.com/office/drawing/2016/5/14/chartex" xmlns:mc="http://schemas.openxmlformats.org/markup-compatibility/2006" xmlns:aink="http://schemas.microsoft.com/office/drawing/2016/ink" xmlns:am3d="http://schemas.microsoft.com/office/drawing/2017/model3d" xmlns:o="urn:schemas-microsoft-com:office:office" xmlns:oel="http://schemas.microsoft.com/office/2019/extlst" xmlns:r="http://schemas.openxmlformats.org/officeDocument/2006/relationships" xmlns:m="http://schemas.openxmlformats.org/officeDocument/2006/math" xmlns:v="urn:schemas-microsoft-com:vml" xmlns:wp14="http://schemas.microsoft.com/office/word/2010/wordprocessingDrawing" xmlns:wp="http://schemas.openxmlformats.org/drawingml/2006/wordprocessingDrawing" xmlns:w10="urn:schemas-microsoft-com:office:word" xmlns:w="http://schemas.openxmlformats.org/wordprocessingml/2006/main" xmlns:w14="http://schemas.microsoft.com/office/word/2010/wordml" xmlns:w15="http://schemas.microsoft.com/office/word/2012/wordml" xmlns:w16cex="http://schemas.microsoft.com/office/word/2018/wordml/cex" xmlns:w16cid="http://schemas.microsoft.com/office/word/2016/wordml/cid" xmlns:w16="http://schemas.microsoft.com/office/word/2018/wordml" xmlns:w16sdtdh="http://schemas.microsoft.com/office/word/2020/wordml/sdtdatahash" xmlns:w16se="http://schemas.microsoft.com/office/word/2015/wordml/symex" xmlns:wpg="http://schemas.microsoft.com/office/word/2010/wordprocessingGroup" xmlns:wpi="http://schemas.microsoft.com/office/word/2010/wordprocessingInk" xmlns:wne="http://schemas.microsoft.com/office/word/2006/wordml" xmlns:wps="http://schemas.microsoft.com/office/word/2010/wordprocessingShape" mc:Ignorable="w14 w15 w16se w16cid w16 w16cex w16sdtdh wp14">
+<w:endnotes xmlns:wpc="http://schemas.microsoft.com/office/word/2010/wordprocessingCanvas" xmlns:cx="http://schemas.microsoft.com/office/drawing/2014/chartex" xmlns:cx1="http://schemas.microsoft.com/office/drawing/2015/9/8/chartex" xmlns:cx2="http://schemas.microsoft.com/office/drawing/2015/10/21/chartex" xmlns:cx3="http://schemas.microsoft.com/office/drawing/2016/5/9/chartex" xmlns:cx4="http://schemas.microsoft.com/office/drawing/2016/5/10/chartex" xmlns:cx5="http://schemas.microsoft.com/office/drawing/2016/5/11/chartex" xmlns:cx6="http://schemas.microsoft.com/office/drawing/2016/5/12/chartex" xmlns:cx7="http://schemas.microsoft.com/office/drawing/2016/5/13/chartex" xmlns:cx8="http://schemas.microsoft.com/office/drawing/2016/5/14/chartex" xmlns:mc="http://schemas.openxmlformats.org/markup-compatibility/2006" xmlns:aink="http://schemas.microsoft.com/office/drawing/2016/ink" xmlns:am3d="http://schemas.microsoft.com/office/drawing/2017/model3d" xmlns:o="urn:schemas-microsoft-com:office:office" xmlns:oel="http://schemas.microsoft.com/office/2019/extlst" xmlns:r="http://schemas.openxmlformats.org/officeDocument/2006/relationships" xmlns:m="http://schemas.openxmlformats.org/officeDocument/2006/math" xmlns:v="urn:schemas-microsoft-com:vml" xmlns:wp14="http://schemas.microsoft.com/office/word/2010/wordprocessingDrawing" xmlns:wp="http://schemas.openxmlformats.org/drawingml/2006/wordprocessingDrawing" xmlns:w10="urn:schemas-microsoft-com:office:word" xmlns:w="http://schemas.openxmlformats.org/wordprocessingml/2006/main" xmlns:w14="http://schemas.microsoft.com/office/word/2010/wordml" xmlns:w15="http://schemas.microsoft.com/office/word/2012/wordml" xmlns:w16cex="http://schemas.microsoft.com/office/word/2018/wordml/cex" xmlns:w16cid="http://schemas.microsoft.com/office/word/2016/wordml/cid" xmlns:w16="http://schemas.microsoft.com/office/word/2018/wordml" xmlns:w16du="http://schemas.microsoft.com/office/word/2023/wordml/word16du" xmlns:w16sdtdh="http://schemas.microsoft.com/office/word/2020/wordml/sdtdatahash" xmlns:w16se="http://schemas.microsoft.com/office/word/2015/wordml/symex" xmlns:wpg="http://schemas.microsoft.com/office/word/2010/wordprocessingGroup" xmlns:wpi="http://schemas.microsoft.com/office/word/2010/wordprocessingInk" xmlns:wne="http://schemas.microsoft.com/office/word/2006/wordml" xmlns:wps="http://schemas.microsoft.com/office/word/2010/wordprocessingShape" mc:Ignorable="w14 w15 w16se w16cid w16 w16cex w16sdtdh w16du wp14">
   <w:endnote w:type="separator" w:id="-1">
     <w:p>
       <w:r>
@@ -2107,7 +2105,7 @@
 </file>
 
 <file path=word/footer1.xml><?xml version="1.0" encoding="utf-8"?>
-<w:ftr xmlns:wpc="http://schemas.microsoft.com/office/word/2010/wordprocessingCanvas" xmlns:cx="http://schemas.microsoft.com/office/drawing/2014/chartex" xmlns:cx1="http://schemas.microsoft.com/office/drawing/2015/9/8/chartex" xmlns:cx2="http://schemas.microsoft.com/office/drawing/2015/10/21/chartex" xmlns:cx3="http://schemas.microsoft.com/office/drawing/2016/5/9/chartex" xmlns:cx4="http://schemas.microsoft.com/office/drawing/2016/5/10/chartex" xmlns:cx5="http://schemas.microsoft.com/office/drawing/2016/5/11/chartex" xmlns:cx6="http://schemas.microsoft.com/office/drawing/2016/5/12/chartex" xmlns:cx7="http://schemas.microsoft.com/office/drawing/2016/5/13/chartex" xmlns:cx8="http://schemas.microsoft.com/office/drawing/2016/5/14/chartex" xmlns:mc="http://schemas.openxmlformats.org/markup-compatibility/2006" xmlns:aink="http://schemas.microsoft.com/office/drawing/2016/ink" xmlns:am3d="http://schemas.microsoft.com/office/drawing/2017/model3d" xmlns:o="urn:schemas-microsoft-com:office:office" xmlns:oel="http://schemas.microsoft.com/office/2019/extlst" xmlns:r="http://schemas.openxmlformats.org/officeDocument/2006/relationships" xmlns:m="http://schemas.openxmlformats.org/officeDocument/2006/math" xmlns:v="urn:schemas-microsoft-com:vml" xmlns:wp14="http://schemas.microsoft.com/office/word/2010/wordprocessingDrawing" xmlns:wp="http://schemas.openxmlformats.org/drawingml/2006/wordprocessingDrawing" xmlns:w10="urn:schemas-microsoft-com:office:word" xmlns:w="http://schemas.openxmlformats.org/wordprocessingml/2006/main" xmlns:w14="http://schemas.microsoft.com/office/word/2010/wordml" xmlns:w15="http://schemas.microsoft.com/office/word/2012/wordml" xmlns:w16cex="http://schemas.microsoft.com/office/word/2018/wordml/cex" xmlns:w16cid="http://schemas.microsoft.com/office/word/2016/wordml/cid" xmlns:w16="http://schemas.microsoft.com/office/word/2018/wordml" xmlns:w16sdtdh="http://schemas.microsoft.com/office/word/2020/wordml/sdtdatahash" xmlns:w16se="http://schemas.microsoft.com/office/word/2015/wordml/symex" xmlns:wpg="http://schemas.microsoft.com/office/word/2010/wordprocessingGroup" xmlns:wpi="http://schemas.microsoft.com/office/word/2010/wordprocessingInk" xmlns:wne="http://schemas.microsoft.com/office/word/2006/wordml" xmlns:wps="http://schemas.microsoft.com/office/word/2010/wordprocessingShape" mc:Ignorable="w14 w15 w16se w16cid w16 w16cex w16sdtdh wp14">
+<w:ftr xmlns:wpc="http://schemas.microsoft.com/office/word/2010/wordprocessingCanvas" xmlns:cx="http://schemas.microsoft.com/office/drawing/2014/chartex" xmlns:cx1="http://schemas.microsoft.com/office/drawing/2015/9/8/chartex" xmlns:cx2="http://schemas.microsoft.com/office/drawing/2015/10/21/chartex" xmlns:cx3="http://schemas.microsoft.com/office/drawing/2016/5/9/chartex" xmlns:cx4="http://schemas.microsoft.com/office/drawing/2016/5/10/chartex" xmlns:cx5="http://schemas.microsoft.com/office/drawing/2016/5/11/chartex" xmlns:cx6="http://schemas.microsoft.com/office/drawing/2016/5/12/chartex" xmlns:cx7="http://schemas.microsoft.com/office/drawing/2016/5/13/chartex" xmlns:cx8="http://schemas.microsoft.com/office/drawing/2016/5/14/chartex" xmlns:mc="http://schemas.openxmlformats.org/markup-compatibility/2006" xmlns:aink="http://schemas.microsoft.com/office/drawing/2016/ink" xmlns:am3d="http://schemas.microsoft.com/office/drawing/2017/model3d" xmlns:o="urn:schemas-microsoft-com:office:office" xmlns:oel="http://schemas.microsoft.com/office/2019/extlst" xmlns:r="http://schemas.openxmlformats.org/officeDocument/2006/relationships" xmlns:m="http://schemas.openxmlformats.org/officeDocument/2006/math" xmlns:v="urn:schemas-microsoft-com:vml" xmlns:wp14="http://schemas.microsoft.com/office/word/2010/wordprocessingDrawing" xmlns:wp="http://schemas.openxmlformats.org/drawingml/2006/wordprocessingDrawing" xmlns:w10="urn:schemas-microsoft-com:office:word" xmlns:w="http://schemas.openxmlformats.org/wordprocessingml/2006/main" xmlns:w14="http://schemas.microsoft.com/office/word/2010/wordml" xmlns:w15="http://schemas.microsoft.com/office/word/2012/wordml" xmlns:w16cex="http://schemas.microsoft.com/office/word/2018/wordml/cex" xmlns:w16cid="http://schemas.microsoft.com/office/word/2016/wordml/cid" xmlns:w16="http://schemas.microsoft.com/office/word/2018/wordml" xmlns:w16du="http://schemas.microsoft.com/office/word/2023/wordml/word16du" xmlns:w16sdtdh="http://schemas.microsoft.com/office/word/2020/wordml/sdtdatahash" xmlns:w16se="http://schemas.microsoft.com/office/word/2015/wordml/symex" xmlns:wpg="http://schemas.microsoft.com/office/word/2010/wordprocessingGroup" xmlns:wpi="http://schemas.microsoft.com/office/word/2010/wordprocessingInk" xmlns:wne="http://schemas.microsoft.com/office/word/2006/wordml" xmlns:wps="http://schemas.microsoft.com/office/word/2010/wordprocessingShape" mc:Ignorable="w14 w15 w16se w16cid w16 w16cex w16sdtdh w16du wp14">
   <w:p>
     <w:pPr>
       <w:pStyle w:val="Footer"/>
@@ -2118,7 +2116,7 @@
 </file>
 
 <file path=word/footer2.xml><?xml version="1.0" encoding="utf-8"?>
-<w:ftr xmlns:wpc="http://schemas.microsoft.com/office/word/2010/wordprocessingCanvas" xmlns:cx="http://schemas.microsoft.com/office/drawing/2014/chartex" xmlns:cx1="http://schemas.microsoft.com/office/drawing/2015/9/8/chartex" xmlns:cx2="http://schemas.microsoft.com/office/drawing/2015/10/21/chartex" xmlns:cx3="http://schemas.microsoft.com/office/drawing/2016/5/9/chartex" xmlns:cx4="http://schemas.microsoft.com/office/drawing/2016/5/10/chartex" xmlns:cx5="http://schemas.microsoft.com/office/drawing/2016/5/11/chartex" xmlns:cx6="http://schemas.microsoft.com/office/drawing/2016/5/12/chartex" xmlns:cx7="http://schemas.microsoft.com/office/drawing/2016/5/13/chartex" xmlns:cx8="http://schemas.microsoft.com/office/drawing/2016/5/14/chartex" xmlns:mc="http://schemas.openxmlformats.org/markup-compatibility/2006" xmlns:aink="http://schemas.microsoft.com/office/drawing/2016/ink" xmlns:am3d="http://schemas.microsoft.com/office/drawing/2017/model3d" xmlns:o="urn:schemas-microsoft-com:office:office" xmlns:oel="http://schemas.microsoft.com/office/2019/extlst" xmlns:r="http://schemas.openxmlformats.org/officeDocument/2006/relationships" xmlns:m="http://schemas.openxmlformats.org/officeDocument/2006/math" xmlns:v="urn:schemas-microsoft-com:vml" xmlns:wp14="http://schemas.microsoft.com/office/word/2010/wordprocessingDrawing" xmlns:wp="http://schemas.openxmlformats.org/drawingml/2006/wordprocessingDrawing" xmlns:w10="urn:schemas-microsoft-com:office:word" xmlns:w="http://schemas.openxmlformats.org/wordprocessingml/2006/main" xmlns:w14="http://schemas.microsoft.com/office/word/2010/wordml" xmlns:w15="http://schemas.microsoft.com/office/word/2012/wordml" xmlns:w16cex="http://schemas.microsoft.com/office/word/2018/wordml/cex" xmlns:w16cid="http://schemas.microsoft.com/office/word/2016/wordml/cid" xmlns:w16="http://schemas.microsoft.com/office/word/2018/wordml" xmlns:w16sdtdh="http://schemas.microsoft.com/office/word/2020/wordml/sdtdatahash" xmlns:w16se="http://schemas.microsoft.com/office/word/2015/wordml/symex" xmlns:wpg="http://schemas.microsoft.com/office/word/2010/wordprocessingGroup" xmlns:wpi="http://schemas.microsoft.com/office/word/2010/wordprocessingInk" xmlns:wne="http://schemas.microsoft.com/office/word/2006/wordml" xmlns:wps="http://schemas.microsoft.com/office/word/2010/wordprocessingShape" mc:Ignorable="w14 w15 w16se w16cid w16 w16cex w16sdtdh wp14">
+<w:ftr xmlns:wpc="http://schemas.microsoft.com/office/word/2010/wordprocessingCanvas" xmlns:cx="http://schemas.microsoft.com/office/drawing/2014/chartex" xmlns:cx1="http://schemas.microsoft.com/office/drawing/2015/9/8/chartex" xmlns:cx2="http://schemas.microsoft.com/office/drawing/2015/10/21/chartex" xmlns:cx3="http://schemas.microsoft.com/office/drawing/2016/5/9/chartex" xmlns:cx4="http://schemas.microsoft.com/office/drawing/2016/5/10/chartex" xmlns:cx5="http://schemas.microsoft.com/office/drawing/2016/5/11/chartex" xmlns:cx6="http://schemas.microsoft.com/office/drawing/2016/5/12/chartex" xmlns:cx7="http://schemas.microsoft.com/office/drawing/2016/5/13/chartex" xmlns:cx8="http://schemas.microsoft.com/office/drawing/2016/5/14/chartex" xmlns:mc="http://schemas.openxmlformats.org/markup-compatibility/2006" xmlns:aink="http://schemas.microsoft.com/office/drawing/2016/ink" xmlns:am3d="http://schemas.microsoft.com/office/drawing/2017/model3d" xmlns:o="urn:schemas-microsoft-com:office:office" xmlns:oel="http://schemas.microsoft.com/office/2019/extlst" xmlns:r="http://schemas.openxmlformats.org/officeDocument/2006/relationships" xmlns:m="http://schemas.openxmlformats.org/officeDocument/2006/math" xmlns:v="urn:schemas-microsoft-com:vml" xmlns:wp14="http://schemas.microsoft.com/office/word/2010/wordprocessingDrawing" xmlns:wp="http://schemas.openxmlformats.org/drawingml/2006/wordprocessingDrawing" xmlns:w10="urn:schemas-microsoft-com:office:word" xmlns:w="http://schemas.openxmlformats.org/wordprocessingml/2006/main" xmlns:w14="http://schemas.microsoft.com/office/word/2010/wordml" xmlns:w15="http://schemas.microsoft.com/office/word/2012/wordml" xmlns:w16cex="http://schemas.microsoft.com/office/word/2018/wordml/cex" xmlns:w16cid="http://schemas.microsoft.com/office/word/2016/wordml/cid" xmlns:w16="http://schemas.microsoft.com/office/word/2018/wordml" xmlns:w16du="http://schemas.microsoft.com/office/word/2023/wordml/word16du" xmlns:w16sdtdh="http://schemas.microsoft.com/office/word/2020/wordml/sdtdatahash" xmlns:w16se="http://schemas.microsoft.com/office/word/2015/wordml/symex" xmlns:wpg="http://schemas.microsoft.com/office/word/2010/wordprocessingGroup" xmlns:wpi="http://schemas.microsoft.com/office/word/2010/wordprocessingInk" xmlns:wne="http://schemas.microsoft.com/office/word/2006/wordml" xmlns:wps="http://schemas.microsoft.com/office/word/2010/wordprocessingShape" mc:Ignorable="w14 w15 w16se w16cid w16 w16cex w16sdtdh w16du wp14">
   <w:sdt>
     <w:sdtPr>
       <w:id w:val="-786121602"/>
@@ -2269,7 +2267,7 @@
 </file>
 
 <file path=word/footnotes.xml><?xml version="1.0" encoding="utf-8"?>
-<w:footnotes xmlns:wpc="http://schemas.microsoft.com/office/word/2010/wordprocessingCanvas" xmlns:cx="http://schemas.microsoft.com/office/drawing/2014/chartex" xmlns:cx1="http://schemas.microsoft.com/office/drawing/2015/9/8/chartex" xmlns:cx2="http://schemas.microsoft.com/office/drawing/2015/10/21/chartex" xmlns:cx3="http://schemas.microsoft.com/office/drawing/2016/5/9/chartex" xmlns:cx4="http://schemas.microsoft.com/office/drawing/2016/5/10/chartex" xmlns:cx5="http://schemas.microsoft.com/office/drawing/2016/5/11/chartex" xmlns:cx6="http://schemas.microsoft.com/office/drawing/2016/5/12/chartex" xmlns:cx7="http://schemas.microsoft.com/office/drawing/2016/5/13/chartex" xmlns:cx8="http://schemas.microsoft.com/office/drawing/2016/5/14/chartex" xmlns:mc="http://schemas.openxmlformats.org/markup-compatibility/2006" xmlns:aink="http://schemas.microsoft.com/office/drawing/2016/ink" xmlns:am3d="http://schemas.microsoft.com/office/drawing/2017/model3d" xmlns:o="urn:schemas-microsoft-com:office:office" xmlns:oel="http://schemas.microsoft.com/office/2019/extlst" xmlns:r="http://schemas.openxmlformats.org/officeDocument/2006/relationships" xmlns:m="http://schemas.openxmlformats.org/officeDocument/2006/math" xmlns:v="urn:schemas-microsoft-com:vml" xmlns:wp14="http://schemas.microsoft.com/office/word/2010/wordprocessingDrawing" xmlns:wp="http://schemas.openxmlformats.org/drawingml/2006/wordprocessingDrawing" xmlns:w10="urn:schemas-microsoft-com:office:word" xmlns:w="http://schemas.openxmlformats.org/wordprocessingml/2006/main" xmlns:w14="http://schemas.microsoft.com/office/word/2010/wordml" xmlns:w15="http://schemas.microsoft.com/office/word/2012/wordml" xmlns:w16cex="http://schemas.microsoft.com/office/word/2018/wordml/cex" xmlns:w16cid="http://schemas.microsoft.com/office/word/2016/wordml/cid" xmlns:w16="http://schemas.microsoft.com/office/word/2018/wordml" xmlns:w16sdtdh="http://schemas.microsoft.com/office/word/2020/wordml/sdtdatahash" xmlns:w16se="http://schemas.microsoft.com/office/word/2015/wordml/symex" xmlns:wpg="http://schemas.microsoft.com/office/word/2010/wordprocessingGroup" xmlns:wpi="http://schemas.microsoft.com/office/word/2010/wordprocessingInk" xmlns:wne="http://schemas.microsoft.com/office/word/2006/wordml" xmlns:wps="http://schemas.microsoft.com/office/word/2010/wordprocessingShape" mc:Ignorable="w14 w15 w16se w16cid w16 w16cex w16sdtdh wp14">
+<w:footnotes xmlns:wpc="http://schemas.microsoft.com/office/word/2010/wordprocessingCanvas" xmlns:cx="http://schemas.microsoft.com/office/drawing/2014/chartex" xmlns:cx1="http://schemas.microsoft.com/office/drawing/2015/9/8/chartex" xmlns:cx2="http://schemas.microsoft.com/office/drawing/2015/10/21/chartex" xmlns:cx3="http://schemas.microsoft.com/office/drawing/2016/5/9/chartex" xmlns:cx4="http://schemas.microsoft.com/office/drawing/2016/5/10/chartex" xmlns:cx5="http://schemas.microsoft.com/office/drawing/2016/5/11/chartex" xmlns:cx6="http://schemas.microsoft.com/office/drawing/2016/5/12/chartex" xmlns:cx7="http://schemas.microsoft.com/office/drawing/2016/5/13/chartex" xmlns:cx8="http://schemas.microsoft.com/office/drawing/2016/5/14/chartex" xmlns:mc="http://schemas.openxmlformats.org/markup-compatibility/2006" xmlns:aink="http://schemas.microsoft.com/office/drawing/2016/ink" xmlns:am3d="http://schemas.microsoft.com/office/drawing/2017/model3d" xmlns:o="urn:schemas-microsoft-com:office:office" xmlns:oel="http://schemas.microsoft.com/office/2019/extlst" xmlns:r="http://schemas.openxmlformats.org/officeDocument/2006/relationships" xmlns:m="http://schemas.openxmlformats.org/officeDocument/2006/math" xmlns:v="urn:schemas-microsoft-com:vml" xmlns:wp14="http://schemas.microsoft.com/office/word/2010/wordprocessingDrawing" xmlns:wp="http://schemas.openxmlformats.org/drawingml/2006/wordprocessingDrawing" xmlns:w10="urn:schemas-microsoft-com:office:word" xmlns:w="http://schemas.openxmlformats.org/wordprocessingml/2006/main" xmlns:w14="http://schemas.microsoft.com/office/word/2010/wordml" xmlns:w15="http://schemas.microsoft.com/office/word/2012/wordml" xmlns:w16cex="http://schemas.microsoft.com/office/word/2018/wordml/cex" xmlns:w16cid="http://schemas.microsoft.com/office/word/2016/wordml/cid" xmlns:w16="http://schemas.microsoft.com/office/word/2018/wordml" xmlns:w16du="http://schemas.microsoft.com/office/word/2023/wordml/word16du" xmlns:w16sdtdh="http://schemas.microsoft.com/office/word/2020/wordml/sdtdatahash" xmlns:w16se="http://schemas.microsoft.com/office/word/2015/wordml/symex" xmlns:wpg="http://schemas.microsoft.com/office/word/2010/wordprocessingGroup" xmlns:wpi="http://schemas.microsoft.com/office/word/2010/wordprocessingInk" xmlns:wne="http://schemas.microsoft.com/office/word/2006/wordml" xmlns:wps="http://schemas.microsoft.com/office/word/2010/wordprocessingShape" mc:Ignorable="w14 w15 w16se w16cid w16 w16cex w16sdtdh w16du wp14">
   <w:footnote w:type="separator" w:id="-1">
     <w:p>
       <w:r>
@@ -2288,7 +2286,7 @@
 </file>
 
 <file path=word/header1.xml><?xml version="1.0" encoding="utf-8"?>
-<w:hdr xmlns:wpc="http://schemas.microsoft.com/office/word/2010/wordprocessingCanvas" xmlns:cx="http://schemas.microsoft.com/office/drawing/2014/chartex" xmlns:cx1="http://schemas.microsoft.com/office/drawing/2015/9/8/chartex" xmlns:cx2="http://schemas.microsoft.com/office/drawing/2015/10/21/chartex" xmlns:cx3="http://schemas.microsoft.com/office/drawing/2016/5/9/chartex" xmlns:cx4="http://schemas.microsoft.com/office/drawing/2016/5/10/chartex" xmlns:cx5="http://schemas.microsoft.com/office/drawing/2016/5/11/chartex" xmlns:cx6="http://schemas.microsoft.com/office/drawing/2016/5/12/chartex" xmlns:cx7="http://schemas.microsoft.com/office/drawing/2016/5/13/chartex" xmlns:cx8="http://schemas.microsoft.com/office/drawing/2016/5/14/chartex" xmlns:mc="http://schemas.openxmlformats.org/markup-compatibility/2006" xmlns:aink="http://schemas.microsoft.com/office/drawing/2016/ink" xmlns:am3d="http://schemas.microsoft.com/office/drawing/2017/model3d" xmlns:o="urn:schemas-microsoft-com:office:office" xmlns:oel="http://schemas.microsoft.com/office/2019/extlst" xmlns:r="http://schemas.openxmlformats.org/officeDocument/2006/relationships" xmlns:m="http://schemas.openxmlformats.org/officeDocument/2006/math" xmlns:v="urn:schemas-microsoft-com:vml" xmlns:wp14="http://schemas.microsoft.com/office/word/2010/wordprocessingDrawing" xmlns:wp="http://schemas.openxmlformats.org/drawingml/2006/wordprocessingDrawing" xmlns:w10="urn:schemas-microsoft-com:office:word" xmlns:w="http://schemas.openxmlformats.org/wordprocessingml/2006/main" xmlns:w14="http://schemas.microsoft.com/office/word/2010/wordml" xmlns:w15="http://schemas.microsoft.com/office/word/2012/wordml" xmlns:w16cex="http://schemas.microsoft.com/office/word/2018/wordml/cex" xmlns:w16cid="http://schemas.microsoft.com/office/word/2016/wordml/cid" xmlns:w16="http://schemas.microsoft.com/office/word/2018/wordml" xmlns:w16sdtdh="http://schemas.microsoft.com/office/word/2020/wordml/sdtdatahash" xmlns:w16se="http://schemas.microsoft.com/office/word/2015/wordml/symex" xmlns:wpg="http://schemas.microsoft.com/office/word/2010/wordprocessingGroup" xmlns:wpi="http://schemas.microsoft.com/office/word/2010/wordprocessingInk" xmlns:wne="http://schemas.microsoft.com/office/word/2006/wordml" xmlns:wps="http://schemas.microsoft.com/office/word/2010/wordprocessingShape" mc:Ignorable="w14 w15 w16se w16cid w16 w16cex w16sdtdh wp14">
+<w:hdr xmlns:wpc="http://schemas.microsoft.com/office/word/2010/wordprocessingCanvas" xmlns:cx="http://schemas.microsoft.com/office/drawing/2014/chartex" xmlns:cx1="http://schemas.microsoft.com/office/drawing/2015/9/8/chartex" xmlns:cx2="http://schemas.microsoft.com/office/drawing/2015/10/21/chartex" xmlns:cx3="http://schemas.microsoft.com/office/drawing/2016/5/9/chartex" xmlns:cx4="http://schemas.microsoft.com/office/drawing/2016/5/10/chartex" xmlns:cx5="http://schemas.microsoft.com/office/drawing/2016/5/11/chartex" xmlns:cx6="http://schemas.microsoft.com/office/drawing/2016/5/12/chartex" xmlns:cx7="http://schemas.microsoft.com/office/drawing/2016/5/13/chartex" xmlns:cx8="http://schemas.microsoft.com/office/drawing/2016/5/14/chartex" xmlns:mc="http://schemas.openxmlformats.org/markup-compatibility/2006" xmlns:aink="http://schemas.microsoft.com/office/drawing/2016/ink" xmlns:am3d="http://schemas.microsoft.com/office/drawing/2017/model3d" xmlns:o="urn:schemas-microsoft-com:office:office" xmlns:oel="http://schemas.microsoft.com/office/2019/extlst" xmlns:r="http://schemas.openxmlformats.org/officeDocument/2006/relationships" xmlns:m="http://schemas.openxmlformats.org/officeDocument/2006/math" xmlns:v="urn:schemas-microsoft-com:vml" xmlns:wp14="http://schemas.microsoft.com/office/word/2010/wordprocessingDrawing" xmlns:wp="http://schemas.openxmlformats.org/drawingml/2006/wordprocessingDrawing" xmlns:w10="urn:schemas-microsoft-com:office:word" xmlns:w="http://schemas.openxmlformats.org/wordprocessingml/2006/main" xmlns:w14="http://schemas.microsoft.com/office/word/2010/wordml" xmlns:w15="http://schemas.microsoft.com/office/word/2012/wordml" xmlns:w16cex="http://schemas.microsoft.com/office/word/2018/wordml/cex" xmlns:w16cid="http://schemas.microsoft.com/office/word/2016/wordml/cid" xmlns:w16="http://schemas.microsoft.com/office/word/2018/wordml" xmlns:w16du="http://schemas.microsoft.com/office/word/2023/wordml/word16du" xmlns:w16sdtdh="http://schemas.microsoft.com/office/word/2020/wordml/sdtdatahash" xmlns:w16se="http://schemas.microsoft.com/office/word/2015/wordml/symex" xmlns:wpg="http://schemas.microsoft.com/office/word/2010/wordprocessingGroup" xmlns:wpi="http://schemas.microsoft.com/office/word/2010/wordprocessingInk" xmlns:wne="http://schemas.microsoft.com/office/word/2006/wordml" xmlns:wps="http://schemas.microsoft.com/office/word/2010/wordprocessingShape" mc:Ignorable="w14 w15 w16se w16cid w16 w16cex w16sdtdh w16du wp14">
   <w:tbl>
     <w:tblPr>
       <w:tblStyle w:val="TableGrid"/>
@@ -2783,7 +2781,7 @@
 </file>
 
 <file path=word/styles.xml><?xml version="1.0" encoding="utf-8"?>
-<w:styles xmlns:mc="http://schemas.openxmlformats.org/markup-compatibility/2006" xmlns:r="http://schemas.openxmlformats.org/officeDocument/2006/relationships" xmlns:w="http://schemas.openxmlformats.org/wordprocessingml/2006/main" xmlns:w14="http://schemas.microsoft.com/office/word/2010/wordml" xmlns:w15="http://schemas.microsoft.com/office/word/2012/wordml" xmlns:w16cex="http://schemas.microsoft.com/office/word/2018/wordml/cex" xmlns:w16cid="http://schemas.microsoft.com/office/word/2016/wordml/cid" xmlns:w16="http://schemas.microsoft.com/office/word/2018/wordml" xmlns:w16sdtdh="http://schemas.microsoft.com/office/word/2020/wordml/sdtdatahash" xmlns:w16se="http://schemas.microsoft.com/office/word/2015/wordml/symex" mc:Ignorable="w14 w15 w16se w16cid w16 w16cex w16sdtdh">
+<w:styles xmlns:mc="http://schemas.openxmlformats.org/markup-compatibility/2006" xmlns:r="http://schemas.openxmlformats.org/officeDocument/2006/relationships" xmlns:w="http://schemas.openxmlformats.org/wordprocessingml/2006/main" xmlns:w14="http://schemas.microsoft.com/office/word/2010/wordml" xmlns:w15="http://schemas.microsoft.com/office/word/2012/wordml" xmlns:w16cex="http://schemas.microsoft.com/office/word/2018/wordml/cex" xmlns:w16cid="http://schemas.microsoft.com/office/word/2016/wordml/cid" xmlns:w16="http://schemas.microsoft.com/office/word/2018/wordml" xmlns:w16du="http://schemas.microsoft.com/office/word/2023/wordml/word16du" xmlns:w16sdtdh="http://schemas.microsoft.com/office/word/2020/wordml/sdtdatahash" xmlns:w16se="http://schemas.microsoft.com/office/word/2015/wordml/symex" mc:Ignorable="w14 w15 w16se w16cid w16 w16cex w16sdtdh w16du">
   <w:docDefaults>
     <w:rPrDefault>
       <w:rPr>

</xml_diff>

<commit_message>
Remove grey banding in immunization reports for AB#16822. (#6296)
</commit_message>
<xml_diff>
--- a/Apps/GatewayApi/src/Assets/Templates/ImmunizationRecommendationReport.docx
+++ b/Apps/GatewayApi/src/Assets/Templates/ImmunizationRecommendationReport.docx
@@ -1,13 +1,13 @@
 
 <file path=word/document.xml><?xml version="1.0" encoding="utf-8"?>
-<w:document xmlns:wpc="http://schemas.microsoft.com/office/word/2010/wordprocessingCanvas" xmlns:cx="http://schemas.microsoft.com/office/drawing/2014/chartex" xmlns:cx1="http://schemas.microsoft.com/office/drawing/2015/9/8/chartex" xmlns:cx2="http://schemas.microsoft.com/office/drawing/2015/10/21/chartex" xmlns:cx3="http://schemas.microsoft.com/office/drawing/2016/5/9/chartex" xmlns:cx4="http://schemas.microsoft.com/office/drawing/2016/5/10/chartex" xmlns:cx5="http://schemas.microsoft.com/office/drawing/2016/5/11/chartex" xmlns:cx6="http://schemas.microsoft.com/office/drawing/2016/5/12/chartex" xmlns:cx7="http://schemas.microsoft.com/office/drawing/2016/5/13/chartex" xmlns:cx8="http://schemas.microsoft.com/office/drawing/2016/5/14/chartex" xmlns:mc="http://schemas.openxmlformats.org/markup-compatibility/2006" xmlns:aink="http://schemas.microsoft.com/office/drawing/2016/ink" xmlns:am3d="http://schemas.microsoft.com/office/drawing/2017/model3d" xmlns:o="urn:schemas-microsoft-com:office:office" xmlns:oel="http://schemas.microsoft.com/office/2019/extlst" xmlns:r="http://schemas.openxmlformats.org/officeDocument/2006/relationships" xmlns:m="http://schemas.openxmlformats.org/officeDocument/2006/math" xmlns:v="urn:schemas-microsoft-com:vml" xmlns:wp14="http://schemas.microsoft.com/office/word/2010/wordprocessingDrawing" xmlns:wp="http://schemas.openxmlformats.org/drawingml/2006/wordprocessingDrawing" xmlns:w10="urn:schemas-microsoft-com:office:word" xmlns:w="http://schemas.openxmlformats.org/wordprocessingml/2006/main" xmlns:w14="http://schemas.microsoft.com/office/word/2010/wordml" xmlns:w15="http://schemas.microsoft.com/office/word/2012/wordml" xmlns:w16cex="http://schemas.microsoft.com/office/word/2018/wordml/cex" xmlns:w16cid="http://schemas.microsoft.com/office/word/2016/wordml/cid" xmlns:w16="http://schemas.microsoft.com/office/word/2018/wordml" xmlns:w16sdtdh="http://schemas.microsoft.com/office/word/2020/wordml/sdtdatahash" xmlns:w16se="http://schemas.microsoft.com/office/word/2015/wordml/symex" xmlns:wpg="http://schemas.microsoft.com/office/word/2010/wordprocessingGroup" xmlns:wpi="http://schemas.microsoft.com/office/word/2010/wordprocessingInk" xmlns:wne="http://schemas.microsoft.com/office/word/2006/wordml" xmlns:wps="http://schemas.microsoft.com/office/word/2010/wordprocessingShape" mc:Ignorable="w14 w15 w16se w16cid w16 w16cex w16sdtdh wp14">
+<w:document xmlns:wpc="http://schemas.microsoft.com/office/word/2010/wordprocessingCanvas" xmlns:cx="http://schemas.microsoft.com/office/drawing/2014/chartex" xmlns:cx1="http://schemas.microsoft.com/office/drawing/2015/9/8/chartex" xmlns:cx2="http://schemas.microsoft.com/office/drawing/2015/10/21/chartex" xmlns:cx3="http://schemas.microsoft.com/office/drawing/2016/5/9/chartex" xmlns:cx4="http://schemas.microsoft.com/office/drawing/2016/5/10/chartex" xmlns:cx5="http://schemas.microsoft.com/office/drawing/2016/5/11/chartex" xmlns:cx6="http://schemas.microsoft.com/office/drawing/2016/5/12/chartex" xmlns:cx7="http://schemas.microsoft.com/office/drawing/2016/5/13/chartex" xmlns:cx8="http://schemas.microsoft.com/office/drawing/2016/5/14/chartex" xmlns:mc="http://schemas.openxmlformats.org/markup-compatibility/2006" xmlns:aink="http://schemas.microsoft.com/office/drawing/2016/ink" xmlns:am3d="http://schemas.microsoft.com/office/drawing/2017/model3d" xmlns:o="urn:schemas-microsoft-com:office:office" xmlns:oel="http://schemas.microsoft.com/office/2019/extlst" xmlns:r="http://schemas.openxmlformats.org/officeDocument/2006/relationships" xmlns:m="http://schemas.openxmlformats.org/officeDocument/2006/math" xmlns:v="urn:schemas-microsoft-com:vml" xmlns:wp14="http://schemas.microsoft.com/office/word/2010/wordprocessingDrawing" xmlns:wp="http://schemas.openxmlformats.org/drawingml/2006/wordprocessingDrawing" xmlns:w10="urn:schemas-microsoft-com:office:word" xmlns:w="http://schemas.openxmlformats.org/wordprocessingml/2006/main" xmlns:w14="http://schemas.microsoft.com/office/word/2010/wordml" xmlns:w15="http://schemas.microsoft.com/office/word/2012/wordml" xmlns:w16cex="http://schemas.microsoft.com/office/word/2018/wordml/cex" xmlns:w16cid="http://schemas.microsoft.com/office/word/2016/wordml/cid" xmlns:w16="http://schemas.microsoft.com/office/word/2018/wordml" xmlns:w16du="http://schemas.microsoft.com/office/word/2023/wordml/word16du" xmlns:w16sdtdh="http://schemas.microsoft.com/office/word/2020/wordml/sdtdatahash" xmlns:w16se="http://schemas.microsoft.com/office/word/2015/wordml/symex" xmlns:wpg="http://schemas.microsoft.com/office/word/2010/wordprocessingGroup" xmlns:wpi="http://schemas.microsoft.com/office/word/2010/wordprocessingInk" xmlns:wne="http://schemas.microsoft.com/office/word/2006/wordml" xmlns:wps="http://schemas.microsoft.com/office/word/2010/wordprocessingShape" mc:Ignorable="w14 w15 w16se w16cid w16 w16cex w16sdtdh w16du wp14">
   <w:body>
     <w:p>
       <w:pPr>
         <w:pStyle w:val="Heading1"/>
         <w:spacing w:before="0"/>
         <w:rPr>
-          <w:rFonts w:ascii="Myriad-Pro, Calibri, Arial" w:hAnsi="Myriad-Pro, Calibri, Arial"/>
+          <w:rFonts w:ascii="Myriad-Pro, Calibri, Arial" w:hAnsi="Myriad-Pro, Calibri, Arial" w:hint="eastAsia"/>
         </w:rPr>
       </w:pPr>
       <w:r>
@@ -21,7 +21,7 @@
       <w:tblPr>
         <w:tblStyle w:val="HealthGatewayExportTable"/>
         <w:tblW w:w="5000" w:type="pct"/>
-        <w:tblLook w:val="04A0" w:firstRow="1" w:lastRow="0" w:firstColumn="1" w:lastColumn="0" w:noHBand="0" w:noVBand="1"/>
+        <w:tblLook w:val="06A0" w:firstRow="1" w:lastRow="0" w:firstColumn="1" w:lastColumn="0" w:noHBand="1" w:noVBand="1"/>
       </w:tblPr>
       <w:tblGrid>
         <w:gridCol w:w="5955"/>
@@ -126,7 +126,6 @@
       </w:tr>
       <w:tr>
         <w:trPr>
-          <w:cnfStyle w:val="000000100000" w:firstRow="0" w:lastRow="0" w:firstColumn="0" w:lastColumn="0" w:oddVBand="0" w:evenVBand="0" w:oddHBand="1" w:evenHBand="0" w:firstRowFirstColumn="0" w:firstRowLastColumn="0" w:lastRowFirstColumn="0" w:lastRowLastColumn="0"/>
           <w:cantSplit/>
           <w:trHeight w:val="543"/>
         </w:trPr>
@@ -521,7 +520,7 @@
       <w:pPr>
         <w:pStyle w:val="Heading1"/>
         <w:rPr>
-          <w:rFonts w:ascii="Myriad-Pro, Calibri, Arial" w:hAnsi="Myriad-Pro, Calibri, Arial"/>
+          <w:rFonts w:ascii="Myriad-Pro, Calibri, Arial" w:hAnsi="Myriad-Pro, Calibri, Arial" w:hint="eastAsia"/>
         </w:rPr>
       </w:pPr>
       <w:r>
@@ -595,7 +594,7 @@
       <w:tblPr>
         <w:tblStyle w:val="HealthGatewayExportTable"/>
         <w:tblW w:w="5000" w:type="pct"/>
-        <w:tblLook w:val="04A0" w:firstRow="1" w:lastRow="0" w:firstColumn="1" w:lastColumn="0" w:noHBand="0" w:noVBand="1"/>
+        <w:tblLook w:val="06A0" w:firstRow="1" w:lastRow="0" w:firstColumn="1" w:lastColumn="0" w:noHBand="1" w:noVBand="1"/>
       </w:tblPr>
       <w:tblGrid>
         <w:gridCol w:w="1203"/>
@@ -805,7 +804,6 @@
       </w:tr>
       <w:tr>
         <w:trPr>
-          <w:cnfStyle w:val="000000100000" w:firstRow="0" w:lastRow="0" w:firstColumn="0" w:lastColumn="0" w:oddVBand="0" w:evenVBand="0" w:oddHBand="1" w:evenHBand="0" w:firstRowFirstColumn="0" w:firstRowLastColumn="0" w:lastRowFirstColumn="0" w:lastRowLastColumn="0"/>
           <w:cantSplit/>
           <w:trHeight w:val="543"/>
         </w:trPr>
@@ -2088,7 +2086,7 @@
 </file>
 
 <file path=word/endnotes.xml><?xml version="1.0" encoding="utf-8"?>
-<w:endnotes xmlns:wpc="http://schemas.microsoft.com/office/word/2010/wordprocessingCanvas" xmlns:cx="http://schemas.microsoft.com/office/drawing/2014/chartex" xmlns:cx1="http://schemas.microsoft.com/office/drawing/2015/9/8/chartex" xmlns:cx2="http://schemas.microsoft.com/office/drawing/2015/10/21/chartex" xmlns:cx3="http://schemas.microsoft.com/office/drawing/2016/5/9/chartex" xmlns:cx4="http://schemas.microsoft.com/office/drawing/2016/5/10/chartex" xmlns:cx5="http://schemas.microsoft.com/office/drawing/2016/5/11/chartex" xmlns:cx6="http://schemas.microsoft.com/office/drawing/2016/5/12/chartex" xmlns:cx7="http://schemas.microsoft.com/office/drawing/2016/5/13/chartex" xmlns:cx8="http://schemas.microsoft.com/office/drawing/2016/5/14/chartex" xmlns:mc="http://schemas.openxmlformats.org/markup-compatibility/2006" xmlns:aink="http://schemas.microsoft.com/office/drawing/2016/ink" xmlns:am3d="http://schemas.microsoft.com/office/drawing/2017/model3d" xmlns:o="urn:schemas-microsoft-com:office:office" xmlns:oel="http://schemas.microsoft.com/office/2019/extlst" xmlns:r="http://schemas.openxmlformats.org/officeDocument/2006/relationships" xmlns:m="http://schemas.openxmlformats.org/officeDocument/2006/math" xmlns:v="urn:schemas-microsoft-com:vml" xmlns:wp14="http://schemas.microsoft.com/office/word/2010/wordprocessingDrawing" xmlns:wp="http://schemas.openxmlformats.org/drawingml/2006/wordprocessingDrawing" xmlns:w10="urn:schemas-microsoft-com:office:word" xmlns:w="http://schemas.openxmlformats.org/wordprocessingml/2006/main" xmlns:w14="http://schemas.microsoft.com/office/word/2010/wordml" xmlns:w15="http://schemas.microsoft.com/office/word/2012/wordml" xmlns:w16cex="http://schemas.microsoft.com/office/word/2018/wordml/cex" xmlns:w16cid="http://schemas.microsoft.com/office/word/2016/wordml/cid" xmlns:w16="http://schemas.microsoft.com/office/word/2018/wordml" xmlns:w16sdtdh="http://schemas.microsoft.com/office/word/2020/wordml/sdtdatahash" xmlns:w16se="http://schemas.microsoft.com/office/word/2015/wordml/symex" xmlns:wpg="http://schemas.microsoft.com/office/word/2010/wordprocessingGroup" xmlns:wpi="http://schemas.microsoft.com/office/word/2010/wordprocessingInk" xmlns:wne="http://schemas.microsoft.com/office/word/2006/wordml" xmlns:wps="http://schemas.microsoft.com/office/word/2010/wordprocessingShape" mc:Ignorable="w14 w15 w16se w16cid w16 w16cex w16sdtdh wp14">
+<w:endnotes xmlns:wpc="http://schemas.microsoft.com/office/word/2010/wordprocessingCanvas" xmlns:cx="http://schemas.microsoft.com/office/drawing/2014/chartex" xmlns:cx1="http://schemas.microsoft.com/office/drawing/2015/9/8/chartex" xmlns:cx2="http://schemas.microsoft.com/office/drawing/2015/10/21/chartex" xmlns:cx3="http://schemas.microsoft.com/office/drawing/2016/5/9/chartex" xmlns:cx4="http://schemas.microsoft.com/office/drawing/2016/5/10/chartex" xmlns:cx5="http://schemas.microsoft.com/office/drawing/2016/5/11/chartex" xmlns:cx6="http://schemas.microsoft.com/office/drawing/2016/5/12/chartex" xmlns:cx7="http://schemas.microsoft.com/office/drawing/2016/5/13/chartex" xmlns:cx8="http://schemas.microsoft.com/office/drawing/2016/5/14/chartex" xmlns:mc="http://schemas.openxmlformats.org/markup-compatibility/2006" xmlns:aink="http://schemas.microsoft.com/office/drawing/2016/ink" xmlns:am3d="http://schemas.microsoft.com/office/drawing/2017/model3d" xmlns:o="urn:schemas-microsoft-com:office:office" xmlns:oel="http://schemas.microsoft.com/office/2019/extlst" xmlns:r="http://schemas.openxmlformats.org/officeDocument/2006/relationships" xmlns:m="http://schemas.openxmlformats.org/officeDocument/2006/math" xmlns:v="urn:schemas-microsoft-com:vml" xmlns:wp14="http://schemas.microsoft.com/office/word/2010/wordprocessingDrawing" xmlns:wp="http://schemas.openxmlformats.org/drawingml/2006/wordprocessingDrawing" xmlns:w10="urn:schemas-microsoft-com:office:word" xmlns:w="http://schemas.openxmlformats.org/wordprocessingml/2006/main" xmlns:w14="http://schemas.microsoft.com/office/word/2010/wordml" xmlns:w15="http://schemas.microsoft.com/office/word/2012/wordml" xmlns:w16cex="http://schemas.microsoft.com/office/word/2018/wordml/cex" xmlns:w16cid="http://schemas.microsoft.com/office/word/2016/wordml/cid" xmlns:w16="http://schemas.microsoft.com/office/word/2018/wordml" xmlns:w16du="http://schemas.microsoft.com/office/word/2023/wordml/word16du" xmlns:w16sdtdh="http://schemas.microsoft.com/office/word/2020/wordml/sdtdatahash" xmlns:w16se="http://schemas.microsoft.com/office/word/2015/wordml/symex" xmlns:wpg="http://schemas.microsoft.com/office/word/2010/wordprocessingGroup" xmlns:wpi="http://schemas.microsoft.com/office/word/2010/wordprocessingInk" xmlns:wne="http://schemas.microsoft.com/office/word/2006/wordml" xmlns:wps="http://schemas.microsoft.com/office/word/2010/wordprocessingShape" mc:Ignorable="w14 w15 w16se w16cid w16 w16cex w16sdtdh w16du wp14">
   <w:endnote w:type="separator" w:id="-1">
     <w:p>
       <w:r>
@@ -2107,7 +2105,7 @@
 </file>
 
 <file path=word/footer1.xml><?xml version="1.0" encoding="utf-8"?>
-<w:ftr xmlns:wpc="http://schemas.microsoft.com/office/word/2010/wordprocessingCanvas" xmlns:cx="http://schemas.microsoft.com/office/drawing/2014/chartex" xmlns:cx1="http://schemas.microsoft.com/office/drawing/2015/9/8/chartex" xmlns:cx2="http://schemas.microsoft.com/office/drawing/2015/10/21/chartex" xmlns:cx3="http://schemas.microsoft.com/office/drawing/2016/5/9/chartex" xmlns:cx4="http://schemas.microsoft.com/office/drawing/2016/5/10/chartex" xmlns:cx5="http://schemas.microsoft.com/office/drawing/2016/5/11/chartex" xmlns:cx6="http://schemas.microsoft.com/office/drawing/2016/5/12/chartex" xmlns:cx7="http://schemas.microsoft.com/office/drawing/2016/5/13/chartex" xmlns:cx8="http://schemas.microsoft.com/office/drawing/2016/5/14/chartex" xmlns:mc="http://schemas.openxmlformats.org/markup-compatibility/2006" xmlns:aink="http://schemas.microsoft.com/office/drawing/2016/ink" xmlns:am3d="http://schemas.microsoft.com/office/drawing/2017/model3d" xmlns:o="urn:schemas-microsoft-com:office:office" xmlns:oel="http://schemas.microsoft.com/office/2019/extlst" xmlns:r="http://schemas.openxmlformats.org/officeDocument/2006/relationships" xmlns:m="http://schemas.openxmlformats.org/officeDocument/2006/math" xmlns:v="urn:schemas-microsoft-com:vml" xmlns:wp14="http://schemas.microsoft.com/office/word/2010/wordprocessingDrawing" xmlns:wp="http://schemas.openxmlformats.org/drawingml/2006/wordprocessingDrawing" xmlns:w10="urn:schemas-microsoft-com:office:word" xmlns:w="http://schemas.openxmlformats.org/wordprocessingml/2006/main" xmlns:w14="http://schemas.microsoft.com/office/word/2010/wordml" xmlns:w15="http://schemas.microsoft.com/office/word/2012/wordml" xmlns:w16cex="http://schemas.microsoft.com/office/word/2018/wordml/cex" xmlns:w16cid="http://schemas.microsoft.com/office/word/2016/wordml/cid" xmlns:w16="http://schemas.microsoft.com/office/word/2018/wordml" xmlns:w16sdtdh="http://schemas.microsoft.com/office/word/2020/wordml/sdtdatahash" xmlns:w16se="http://schemas.microsoft.com/office/word/2015/wordml/symex" xmlns:wpg="http://schemas.microsoft.com/office/word/2010/wordprocessingGroup" xmlns:wpi="http://schemas.microsoft.com/office/word/2010/wordprocessingInk" xmlns:wne="http://schemas.microsoft.com/office/word/2006/wordml" xmlns:wps="http://schemas.microsoft.com/office/word/2010/wordprocessingShape" mc:Ignorable="w14 w15 w16se w16cid w16 w16cex w16sdtdh wp14">
+<w:ftr xmlns:wpc="http://schemas.microsoft.com/office/word/2010/wordprocessingCanvas" xmlns:cx="http://schemas.microsoft.com/office/drawing/2014/chartex" xmlns:cx1="http://schemas.microsoft.com/office/drawing/2015/9/8/chartex" xmlns:cx2="http://schemas.microsoft.com/office/drawing/2015/10/21/chartex" xmlns:cx3="http://schemas.microsoft.com/office/drawing/2016/5/9/chartex" xmlns:cx4="http://schemas.microsoft.com/office/drawing/2016/5/10/chartex" xmlns:cx5="http://schemas.microsoft.com/office/drawing/2016/5/11/chartex" xmlns:cx6="http://schemas.microsoft.com/office/drawing/2016/5/12/chartex" xmlns:cx7="http://schemas.microsoft.com/office/drawing/2016/5/13/chartex" xmlns:cx8="http://schemas.microsoft.com/office/drawing/2016/5/14/chartex" xmlns:mc="http://schemas.openxmlformats.org/markup-compatibility/2006" xmlns:aink="http://schemas.microsoft.com/office/drawing/2016/ink" xmlns:am3d="http://schemas.microsoft.com/office/drawing/2017/model3d" xmlns:o="urn:schemas-microsoft-com:office:office" xmlns:oel="http://schemas.microsoft.com/office/2019/extlst" xmlns:r="http://schemas.openxmlformats.org/officeDocument/2006/relationships" xmlns:m="http://schemas.openxmlformats.org/officeDocument/2006/math" xmlns:v="urn:schemas-microsoft-com:vml" xmlns:wp14="http://schemas.microsoft.com/office/word/2010/wordprocessingDrawing" xmlns:wp="http://schemas.openxmlformats.org/drawingml/2006/wordprocessingDrawing" xmlns:w10="urn:schemas-microsoft-com:office:word" xmlns:w="http://schemas.openxmlformats.org/wordprocessingml/2006/main" xmlns:w14="http://schemas.microsoft.com/office/word/2010/wordml" xmlns:w15="http://schemas.microsoft.com/office/word/2012/wordml" xmlns:w16cex="http://schemas.microsoft.com/office/word/2018/wordml/cex" xmlns:w16cid="http://schemas.microsoft.com/office/word/2016/wordml/cid" xmlns:w16="http://schemas.microsoft.com/office/word/2018/wordml" xmlns:w16du="http://schemas.microsoft.com/office/word/2023/wordml/word16du" xmlns:w16sdtdh="http://schemas.microsoft.com/office/word/2020/wordml/sdtdatahash" xmlns:w16se="http://schemas.microsoft.com/office/word/2015/wordml/symex" xmlns:wpg="http://schemas.microsoft.com/office/word/2010/wordprocessingGroup" xmlns:wpi="http://schemas.microsoft.com/office/word/2010/wordprocessingInk" xmlns:wne="http://schemas.microsoft.com/office/word/2006/wordml" xmlns:wps="http://schemas.microsoft.com/office/word/2010/wordprocessingShape" mc:Ignorable="w14 w15 w16se w16cid w16 w16cex w16sdtdh w16du wp14">
   <w:p>
     <w:pPr>
       <w:pStyle w:val="Footer"/>
@@ -2118,7 +2116,7 @@
 </file>
 
 <file path=word/footer2.xml><?xml version="1.0" encoding="utf-8"?>
-<w:ftr xmlns:wpc="http://schemas.microsoft.com/office/word/2010/wordprocessingCanvas" xmlns:cx="http://schemas.microsoft.com/office/drawing/2014/chartex" xmlns:cx1="http://schemas.microsoft.com/office/drawing/2015/9/8/chartex" xmlns:cx2="http://schemas.microsoft.com/office/drawing/2015/10/21/chartex" xmlns:cx3="http://schemas.microsoft.com/office/drawing/2016/5/9/chartex" xmlns:cx4="http://schemas.microsoft.com/office/drawing/2016/5/10/chartex" xmlns:cx5="http://schemas.microsoft.com/office/drawing/2016/5/11/chartex" xmlns:cx6="http://schemas.microsoft.com/office/drawing/2016/5/12/chartex" xmlns:cx7="http://schemas.microsoft.com/office/drawing/2016/5/13/chartex" xmlns:cx8="http://schemas.microsoft.com/office/drawing/2016/5/14/chartex" xmlns:mc="http://schemas.openxmlformats.org/markup-compatibility/2006" xmlns:aink="http://schemas.microsoft.com/office/drawing/2016/ink" xmlns:am3d="http://schemas.microsoft.com/office/drawing/2017/model3d" xmlns:o="urn:schemas-microsoft-com:office:office" xmlns:oel="http://schemas.microsoft.com/office/2019/extlst" xmlns:r="http://schemas.openxmlformats.org/officeDocument/2006/relationships" xmlns:m="http://schemas.openxmlformats.org/officeDocument/2006/math" xmlns:v="urn:schemas-microsoft-com:vml" xmlns:wp14="http://schemas.microsoft.com/office/word/2010/wordprocessingDrawing" xmlns:wp="http://schemas.openxmlformats.org/drawingml/2006/wordprocessingDrawing" xmlns:w10="urn:schemas-microsoft-com:office:word" xmlns:w="http://schemas.openxmlformats.org/wordprocessingml/2006/main" xmlns:w14="http://schemas.microsoft.com/office/word/2010/wordml" xmlns:w15="http://schemas.microsoft.com/office/word/2012/wordml" xmlns:w16cex="http://schemas.microsoft.com/office/word/2018/wordml/cex" xmlns:w16cid="http://schemas.microsoft.com/office/word/2016/wordml/cid" xmlns:w16="http://schemas.microsoft.com/office/word/2018/wordml" xmlns:w16sdtdh="http://schemas.microsoft.com/office/word/2020/wordml/sdtdatahash" xmlns:w16se="http://schemas.microsoft.com/office/word/2015/wordml/symex" xmlns:wpg="http://schemas.microsoft.com/office/word/2010/wordprocessingGroup" xmlns:wpi="http://schemas.microsoft.com/office/word/2010/wordprocessingInk" xmlns:wne="http://schemas.microsoft.com/office/word/2006/wordml" xmlns:wps="http://schemas.microsoft.com/office/word/2010/wordprocessingShape" mc:Ignorable="w14 w15 w16se w16cid w16 w16cex w16sdtdh wp14">
+<w:ftr xmlns:wpc="http://schemas.microsoft.com/office/word/2010/wordprocessingCanvas" xmlns:cx="http://schemas.microsoft.com/office/drawing/2014/chartex" xmlns:cx1="http://schemas.microsoft.com/office/drawing/2015/9/8/chartex" xmlns:cx2="http://schemas.microsoft.com/office/drawing/2015/10/21/chartex" xmlns:cx3="http://schemas.microsoft.com/office/drawing/2016/5/9/chartex" xmlns:cx4="http://schemas.microsoft.com/office/drawing/2016/5/10/chartex" xmlns:cx5="http://schemas.microsoft.com/office/drawing/2016/5/11/chartex" xmlns:cx6="http://schemas.microsoft.com/office/drawing/2016/5/12/chartex" xmlns:cx7="http://schemas.microsoft.com/office/drawing/2016/5/13/chartex" xmlns:cx8="http://schemas.microsoft.com/office/drawing/2016/5/14/chartex" xmlns:mc="http://schemas.openxmlformats.org/markup-compatibility/2006" xmlns:aink="http://schemas.microsoft.com/office/drawing/2016/ink" xmlns:am3d="http://schemas.microsoft.com/office/drawing/2017/model3d" xmlns:o="urn:schemas-microsoft-com:office:office" xmlns:oel="http://schemas.microsoft.com/office/2019/extlst" xmlns:r="http://schemas.openxmlformats.org/officeDocument/2006/relationships" xmlns:m="http://schemas.openxmlformats.org/officeDocument/2006/math" xmlns:v="urn:schemas-microsoft-com:vml" xmlns:wp14="http://schemas.microsoft.com/office/word/2010/wordprocessingDrawing" xmlns:wp="http://schemas.openxmlformats.org/drawingml/2006/wordprocessingDrawing" xmlns:w10="urn:schemas-microsoft-com:office:word" xmlns:w="http://schemas.openxmlformats.org/wordprocessingml/2006/main" xmlns:w14="http://schemas.microsoft.com/office/word/2010/wordml" xmlns:w15="http://schemas.microsoft.com/office/word/2012/wordml" xmlns:w16cex="http://schemas.microsoft.com/office/word/2018/wordml/cex" xmlns:w16cid="http://schemas.microsoft.com/office/word/2016/wordml/cid" xmlns:w16="http://schemas.microsoft.com/office/word/2018/wordml" xmlns:w16du="http://schemas.microsoft.com/office/word/2023/wordml/word16du" xmlns:w16sdtdh="http://schemas.microsoft.com/office/word/2020/wordml/sdtdatahash" xmlns:w16se="http://schemas.microsoft.com/office/word/2015/wordml/symex" xmlns:wpg="http://schemas.microsoft.com/office/word/2010/wordprocessingGroup" xmlns:wpi="http://schemas.microsoft.com/office/word/2010/wordprocessingInk" xmlns:wne="http://schemas.microsoft.com/office/word/2006/wordml" xmlns:wps="http://schemas.microsoft.com/office/word/2010/wordprocessingShape" mc:Ignorable="w14 w15 w16se w16cid w16 w16cex w16sdtdh w16du wp14">
   <w:sdt>
     <w:sdtPr>
       <w:id w:val="-786121602"/>
@@ -2269,7 +2267,7 @@
 </file>
 
 <file path=word/footnotes.xml><?xml version="1.0" encoding="utf-8"?>
-<w:footnotes xmlns:wpc="http://schemas.microsoft.com/office/word/2010/wordprocessingCanvas" xmlns:cx="http://schemas.microsoft.com/office/drawing/2014/chartex" xmlns:cx1="http://schemas.microsoft.com/office/drawing/2015/9/8/chartex" xmlns:cx2="http://schemas.microsoft.com/office/drawing/2015/10/21/chartex" xmlns:cx3="http://schemas.microsoft.com/office/drawing/2016/5/9/chartex" xmlns:cx4="http://schemas.microsoft.com/office/drawing/2016/5/10/chartex" xmlns:cx5="http://schemas.microsoft.com/office/drawing/2016/5/11/chartex" xmlns:cx6="http://schemas.microsoft.com/office/drawing/2016/5/12/chartex" xmlns:cx7="http://schemas.microsoft.com/office/drawing/2016/5/13/chartex" xmlns:cx8="http://schemas.microsoft.com/office/drawing/2016/5/14/chartex" xmlns:mc="http://schemas.openxmlformats.org/markup-compatibility/2006" xmlns:aink="http://schemas.microsoft.com/office/drawing/2016/ink" xmlns:am3d="http://schemas.microsoft.com/office/drawing/2017/model3d" xmlns:o="urn:schemas-microsoft-com:office:office" xmlns:oel="http://schemas.microsoft.com/office/2019/extlst" xmlns:r="http://schemas.openxmlformats.org/officeDocument/2006/relationships" xmlns:m="http://schemas.openxmlformats.org/officeDocument/2006/math" xmlns:v="urn:schemas-microsoft-com:vml" xmlns:wp14="http://schemas.microsoft.com/office/word/2010/wordprocessingDrawing" xmlns:wp="http://schemas.openxmlformats.org/drawingml/2006/wordprocessingDrawing" xmlns:w10="urn:schemas-microsoft-com:office:word" xmlns:w="http://schemas.openxmlformats.org/wordprocessingml/2006/main" xmlns:w14="http://schemas.microsoft.com/office/word/2010/wordml" xmlns:w15="http://schemas.microsoft.com/office/word/2012/wordml" xmlns:w16cex="http://schemas.microsoft.com/office/word/2018/wordml/cex" xmlns:w16cid="http://schemas.microsoft.com/office/word/2016/wordml/cid" xmlns:w16="http://schemas.microsoft.com/office/word/2018/wordml" xmlns:w16sdtdh="http://schemas.microsoft.com/office/word/2020/wordml/sdtdatahash" xmlns:w16se="http://schemas.microsoft.com/office/word/2015/wordml/symex" xmlns:wpg="http://schemas.microsoft.com/office/word/2010/wordprocessingGroup" xmlns:wpi="http://schemas.microsoft.com/office/word/2010/wordprocessingInk" xmlns:wne="http://schemas.microsoft.com/office/word/2006/wordml" xmlns:wps="http://schemas.microsoft.com/office/word/2010/wordprocessingShape" mc:Ignorable="w14 w15 w16se w16cid w16 w16cex w16sdtdh wp14">
+<w:footnotes xmlns:wpc="http://schemas.microsoft.com/office/word/2010/wordprocessingCanvas" xmlns:cx="http://schemas.microsoft.com/office/drawing/2014/chartex" xmlns:cx1="http://schemas.microsoft.com/office/drawing/2015/9/8/chartex" xmlns:cx2="http://schemas.microsoft.com/office/drawing/2015/10/21/chartex" xmlns:cx3="http://schemas.microsoft.com/office/drawing/2016/5/9/chartex" xmlns:cx4="http://schemas.microsoft.com/office/drawing/2016/5/10/chartex" xmlns:cx5="http://schemas.microsoft.com/office/drawing/2016/5/11/chartex" xmlns:cx6="http://schemas.microsoft.com/office/drawing/2016/5/12/chartex" xmlns:cx7="http://schemas.microsoft.com/office/drawing/2016/5/13/chartex" xmlns:cx8="http://schemas.microsoft.com/office/drawing/2016/5/14/chartex" xmlns:mc="http://schemas.openxmlformats.org/markup-compatibility/2006" xmlns:aink="http://schemas.microsoft.com/office/drawing/2016/ink" xmlns:am3d="http://schemas.microsoft.com/office/drawing/2017/model3d" xmlns:o="urn:schemas-microsoft-com:office:office" xmlns:oel="http://schemas.microsoft.com/office/2019/extlst" xmlns:r="http://schemas.openxmlformats.org/officeDocument/2006/relationships" xmlns:m="http://schemas.openxmlformats.org/officeDocument/2006/math" xmlns:v="urn:schemas-microsoft-com:vml" xmlns:wp14="http://schemas.microsoft.com/office/word/2010/wordprocessingDrawing" xmlns:wp="http://schemas.openxmlformats.org/drawingml/2006/wordprocessingDrawing" xmlns:w10="urn:schemas-microsoft-com:office:word" xmlns:w="http://schemas.openxmlformats.org/wordprocessingml/2006/main" xmlns:w14="http://schemas.microsoft.com/office/word/2010/wordml" xmlns:w15="http://schemas.microsoft.com/office/word/2012/wordml" xmlns:w16cex="http://schemas.microsoft.com/office/word/2018/wordml/cex" xmlns:w16cid="http://schemas.microsoft.com/office/word/2016/wordml/cid" xmlns:w16="http://schemas.microsoft.com/office/word/2018/wordml" xmlns:w16du="http://schemas.microsoft.com/office/word/2023/wordml/word16du" xmlns:w16sdtdh="http://schemas.microsoft.com/office/word/2020/wordml/sdtdatahash" xmlns:w16se="http://schemas.microsoft.com/office/word/2015/wordml/symex" xmlns:wpg="http://schemas.microsoft.com/office/word/2010/wordprocessingGroup" xmlns:wpi="http://schemas.microsoft.com/office/word/2010/wordprocessingInk" xmlns:wne="http://schemas.microsoft.com/office/word/2006/wordml" xmlns:wps="http://schemas.microsoft.com/office/word/2010/wordprocessingShape" mc:Ignorable="w14 w15 w16se w16cid w16 w16cex w16sdtdh w16du wp14">
   <w:footnote w:type="separator" w:id="-1">
     <w:p>
       <w:r>
@@ -2288,7 +2286,7 @@
 </file>
 
 <file path=word/header1.xml><?xml version="1.0" encoding="utf-8"?>
-<w:hdr xmlns:wpc="http://schemas.microsoft.com/office/word/2010/wordprocessingCanvas" xmlns:cx="http://schemas.microsoft.com/office/drawing/2014/chartex" xmlns:cx1="http://schemas.microsoft.com/office/drawing/2015/9/8/chartex" xmlns:cx2="http://schemas.microsoft.com/office/drawing/2015/10/21/chartex" xmlns:cx3="http://schemas.microsoft.com/office/drawing/2016/5/9/chartex" xmlns:cx4="http://schemas.microsoft.com/office/drawing/2016/5/10/chartex" xmlns:cx5="http://schemas.microsoft.com/office/drawing/2016/5/11/chartex" xmlns:cx6="http://schemas.microsoft.com/office/drawing/2016/5/12/chartex" xmlns:cx7="http://schemas.microsoft.com/office/drawing/2016/5/13/chartex" xmlns:cx8="http://schemas.microsoft.com/office/drawing/2016/5/14/chartex" xmlns:mc="http://schemas.openxmlformats.org/markup-compatibility/2006" xmlns:aink="http://schemas.microsoft.com/office/drawing/2016/ink" xmlns:am3d="http://schemas.microsoft.com/office/drawing/2017/model3d" xmlns:o="urn:schemas-microsoft-com:office:office" xmlns:oel="http://schemas.microsoft.com/office/2019/extlst" xmlns:r="http://schemas.openxmlformats.org/officeDocument/2006/relationships" xmlns:m="http://schemas.openxmlformats.org/officeDocument/2006/math" xmlns:v="urn:schemas-microsoft-com:vml" xmlns:wp14="http://schemas.microsoft.com/office/word/2010/wordprocessingDrawing" xmlns:wp="http://schemas.openxmlformats.org/drawingml/2006/wordprocessingDrawing" xmlns:w10="urn:schemas-microsoft-com:office:word" xmlns:w="http://schemas.openxmlformats.org/wordprocessingml/2006/main" xmlns:w14="http://schemas.microsoft.com/office/word/2010/wordml" xmlns:w15="http://schemas.microsoft.com/office/word/2012/wordml" xmlns:w16cex="http://schemas.microsoft.com/office/word/2018/wordml/cex" xmlns:w16cid="http://schemas.microsoft.com/office/word/2016/wordml/cid" xmlns:w16="http://schemas.microsoft.com/office/word/2018/wordml" xmlns:w16sdtdh="http://schemas.microsoft.com/office/word/2020/wordml/sdtdatahash" xmlns:w16se="http://schemas.microsoft.com/office/word/2015/wordml/symex" xmlns:wpg="http://schemas.microsoft.com/office/word/2010/wordprocessingGroup" xmlns:wpi="http://schemas.microsoft.com/office/word/2010/wordprocessingInk" xmlns:wne="http://schemas.microsoft.com/office/word/2006/wordml" xmlns:wps="http://schemas.microsoft.com/office/word/2010/wordprocessingShape" mc:Ignorable="w14 w15 w16se w16cid w16 w16cex w16sdtdh wp14">
+<w:hdr xmlns:wpc="http://schemas.microsoft.com/office/word/2010/wordprocessingCanvas" xmlns:cx="http://schemas.microsoft.com/office/drawing/2014/chartex" xmlns:cx1="http://schemas.microsoft.com/office/drawing/2015/9/8/chartex" xmlns:cx2="http://schemas.microsoft.com/office/drawing/2015/10/21/chartex" xmlns:cx3="http://schemas.microsoft.com/office/drawing/2016/5/9/chartex" xmlns:cx4="http://schemas.microsoft.com/office/drawing/2016/5/10/chartex" xmlns:cx5="http://schemas.microsoft.com/office/drawing/2016/5/11/chartex" xmlns:cx6="http://schemas.microsoft.com/office/drawing/2016/5/12/chartex" xmlns:cx7="http://schemas.microsoft.com/office/drawing/2016/5/13/chartex" xmlns:cx8="http://schemas.microsoft.com/office/drawing/2016/5/14/chartex" xmlns:mc="http://schemas.openxmlformats.org/markup-compatibility/2006" xmlns:aink="http://schemas.microsoft.com/office/drawing/2016/ink" xmlns:am3d="http://schemas.microsoft.com/office/drawing/2017/model3d" xmlns:o="urn:schemas-microsoft-com:office:office" xmlns:oel="http://schemas.microsoft.com/office/2019/extlst" xmlns:r="http://schemas.openxmlformats.org/officeDocument/2006/relationships" xmlns:m="http://schemas.openxmlformats.org/officeDocument/2006/math" xmlns:v="urn:schemas-microsoft-com:vml" xmlns:wp14="http://schemas.microsoft.com/office/word/2010/wordprocessingDrawing" xmlns:wp="http://schemas.openxmlformats.org/drawingml/2006/wordprocessingDrawing" xmlns:w10="urn:schemas-microsoft-com:office:word" xmlns:w="http://schemas.openxmlformats.org/wordprocessingml/2006/main" xmlns:w14="http://schemas.microsoft.com/office/word/2010/wordml" xmlns:w15="http://schemas.microsoft.com/office/word/2012/wordml" xmlns:w16cex="http://schemas.microsoft.com/office/word/2018/wordml/cex" xmlns:w16cid="http://schemas.microsoft.com/office/word/2016/wordml/cid" xmlns:w16="http://schemas.microsoft.com/office/word/2018/wordml" xmlns:w16du="http://schemas.microsoft.com/office/word/2023/wordml/word16du" xmlns:w16sdtdh="http://schemas.microsoft.com/office/word/2020/wordml/sdtdatahash" xmlns:w16se="http://schemas.microsoft.com/office/word/2015/wordml/symex" xmlns:wpg="http://schemas.microsoft.com/office/word/2010/wordprocessingGroup" xmlns:wpi="http://schemas.microsoft.com/office/word/2010/wordprocessingInk" xmlns:wne="http://schemas.microsoft.com/office/word/2006/wordml" xmlns:wps="http://schemas.microsoft.com/office/word/2010/wordprocessingShape" mc:Ignorable="w14 w15 w16se w16cid w16 w16cex w16sdtdh w16du wp14">
   <w:tbl>
     <w:tblPr>
       <w:tblStyle w:val="TableGrid"/>
@@ -2783,7 +2781,7 @@
 </file>
 
 <file path=word/styles.xml><?xml version="1.0" encoding="utf-8"?>
-<w:styles xmlns:mc="http://schemas.openxmlformats.org/markup-compatibility/2006" xmlns:r="http://schemas.openxmlformats.org/officeDocument/2006/relationships" xmlns:w="http://schemas.openxmlformats.org/wordprocessingml/2006/main" xmlns:w14="http://schemas.microsoft.com/office/word/2010/wordml" xmlns:w15="http://schemas.microsoft.com/office/word/2012/wordml" xmlns:w16cex="http://schemas.microsoft.com/office/word/2018/wordml/cex" xmlns:w16cid="http://schemas.microsoft.com/office/word/2016/wordml/cid" xmlns:w16="http://schemas.microsoft.com/office/word/2018/wordml" xmlns:w16sdtdh="http://schemas.microsoft.com/office/word/2020/wordml/sdtdatahash" xmlns:w16se="http://schemas.microsoft.com/office/word/2015/wordml/symex" mc:Ignorable="w14 w15 w16se w16cid w16 w16cex w16sdtdh">
+<w:styles xmlns:mc="http://schemas.openxmlformats.org/markup-compatibility/2006" xmlns:r="http://schemas.openxmlformats.org/officeDocument/2006/relationships" xmlns:w="http://schemas.openxmlformats.org/wordprocessingml/2006/main" xmlns:w14="http://schemas.microsoft.com/office/word/2010/wordml" xmlns:w15="http://schemas.microsoft.com/office/word/2012/wordml" xmlns:w16cex="http://schemas.microsoft.com/office/word/2018/wordml/cex" xmlns:w16cid="http://schemas.microsoft.com/office/word/2016/wordml/cid" xmlns:w16="http://schemas.microsoft.com/office/word/2018/wordml" xmlns:w16du="http://schemas.microsoft.com/office/word/2023/wordml/word16du" xmlns:w16sdtdh="http://schemas.microsoft.com/office/word/2020/wordml/sdtdatahash" xmlns:w16se="http://schemas.microsoft.com/office/word/2015/wordml/symex" mc:Ignorable="w14 w15 w16se w16cid w16 w16cex w16sdtdh w16du">
   <w:docDefaults>
     <w:rPrDefault>
       <w:rPr>

</xml_diff>